<commit_message>
added github url to report
</commit_message>
<xml_diff>
--- a/Homework1/Report/Homework1_report.docx
+++ b/Homework1/Report/Homework1_report.docx
@@ -174,6 +174,71 @@
         <w:tab/>
         <w:t>9/20/24</w:t>
       </w:r>
+    </w:p>
+    <w:p>
+      <w:pPr>
+        <w:rPr>
+          <w:rFonts w:ascii="Times New Roman" w:hAnsi="Times New Roman" w:cs="Times New Roman"/>
+          <w:sz w:val="24"/>
+          <w:szCs w:val="24"/>
+        </w:rPr>
+      </w:pPr>
+    </w:p>
+    <w:p>
+      <w:pPr>
+        <w:rPr>
+          <w:rFonts w:ascii="Times New Roman" w:hAnsi="Times New Roman" w:cs="Times New Roman"/>
+          <w:sz w:val="24"/>
+          <w:szCs w:val="24"/>
+        </w:rPr>
+      </w:pPr>
+      <w:r>
+        <w:rPr>
+          <w:rFonts w:ascii="Times New Roman" w:hAnsi="Times New Roman" w:cs="Times New Roman"/>
+          <w:sz w:val="24"/>
+          <w:szCs w:val="24"/>
+        </w:rPr>
+        <w:t>GITHUB:</w:t>
+      </w:r>
+      <w:r>
+        <w:rPr>
+          <w:rFonts w:ascii="Times New Roman" w:hAnsi="Times New Roman" w:cs="Times New Roman"/>
+          <w:sz w:val="24"/>
+          <w:szCs w:val="24"/>
+        </w:rPr>
+        <w:tab/>
+      </w:r>
+      <w:hyperlink r:id="rId4" w:history="1">
+        <w:r>
+          <w:rPr>
+            <w:rStyle w:val="Hyperlink"/>
+            <w:rFonts w:ascii="Times New Roman" w:hAnsi="Times New Roman" w:cs="Times New Roman"/>
+            <w:sz w:val="24"/>
+            <w:szCs w:val="24"/>
+          </w:rPr>
+          <w:t>mrog9/</w:t>
+        </w:r>
+        <w:proofErr w:type="spellStart"/>
+        <w:r>
+          <w:rPr>
+            <w:rStyle w:val="Hyperlink"/>
+            <w:rFonts w:ascii="Times New Roman" w:hAnsi="Times New Roman" w:cs="Times New Roman"/>
+            <w:sz w:val="24"/>
+            <w:szCs w:val="24"/>
+          </w:rPr>
+          <w:t>Deep_Learning</w:t>
+        </w:r>
+        <w:proofErr w:type="spellEnd"/>
+        <w:r>
+          <w:rPr>
+            <w:rStyle w:val="Hyperlink"/>
+            <w:rFonts w:ascii="Times New Roman" w:hAnsi="Times New Roman" w:cs="Times New Roman"/>
+            <w:sz w:val="24"/>
+            <w:szCs w:val="24"/>
+          </w:rPr>
+          <w:t xml:space="preserve"> (github.com)</w:t>
+        </w:r>
+      </w:hyperlink>
     </w:p>
     <w:p>
       <w:pPr>
@@ -364,9 +429,9 @@
           <w:noProof/>
         </w:rPr>
         <w:drawing>
-          <wp:inline distT="0" distB="0" distL="0" distR="0" wp14:anchorId="7C72B2D9" wp14:editId="4CC7D368">
-            <wp:extent cx="5943600" cy="4570730"/>
-            <wp:effectExtent l="0" t="0" r="0" b="1270"/>
+          <wp:inline distT="0" distB="0" distL="0" distR="0" wp14:anchorId="7C72B2D9" wp14:editId="2CF288B1">
+            <wp:extent cx="5073650" cy="3901724"/>
+            <wp:effectExtent l="0" t="0" r="0" b="3810"/>
             <wp:docPr id="1432305990" name="Picture 1"/>
             <wp:cNvGraphicFramePr>
               <a:graphicFrameLocks xmlns:a="http://schemas.openxmlformats.org/drawingml/2006/main" noChangeAspect="1"/>
@@ -379,7 +444,7 @@
                     <pic:cNvPicPr/>
                   </pic:nvPicPr>
                   <pic:blipFill>
-                    <a:blip r:embed="rId4"/>
+                    <a:blip r:embed="rId5"/>
                     <a:stretch>
                       <a:fillRect/>
                     </a:stretch>
@@ -387,7 +452,7 @@
                   <pic:spPr>
                     <a:xfrm>
                       <a:off x="0" y="0"/>
-                      <a:ext cx="5943600" cy="4570730"/>
+                      <a:ext cx="5079933" cy="3906555"/>
                     </a:xfrm>
                     <a:prstGeom prst="rect">
                       <a:avLst/>
@@ -418,6 +483,9 @@
         </w:rPr>
       </w:pPr>
       <w:r>
+        <w:rPr>
+          <w:noProof/>
+        </w:rPr>
         <w:lastRenderedPageBreak/>
         <w:drawing>
           <wp:inline distT="0" distB="0" distL="0" distR="0" wp14:anchorId="05FE2E61" wp14:editId="510C6AB4">
@@ -435,7 +503,7 @@
                     <pic:cNvPicPr/>
                   </pic:nvPicPr>
                   <pic:blipFill>
-                    <a:blip r:embed="rId5"/>
+                    <a:blip r:embed="rId6"/>
                     <a:stretch>
                       <a:fillRect/>
                     </a:stretch>
@@ -465,6 +533,9 @@
         </w:rPr>
       </w:pPr>
       <w:r>
+        <w:rPr>
+          <w:noProof/>
+        </w:rPr>
         <w:drawing>
           <wp:inline distT="0" distB="0" distL="0" distR="0" wp14:anchorId="517FC279" wp14:editId="65B8A087">
             <wp:extent cx="5943600" cy="4325620"/>
@@ -481,7 +552,7 @@
                     <pic:cNvPicPr/>
                   </pic:nvPicPr>
                   <pic:blipFill>
-                    <a:blip r:embed="rId6"/>
+                    <a:blip r:embed="rId7"/>
                     <a:stretch>
                       <a:fillRect/>
                     </a:stretch>
@@ -511,6 +582,9 @@
         </w:rPr>
       </w:pPr>
       <w:r>
+        <w:rPr>
+          <w:noProof/>
+        </w:rPr>
         <w:lastRenderedPageBreak/>
         <w:drawing>
           <wp:inline distT="0" distB="0" distL="0" distR="0" wp14:anchorId="19AEA509" wp14:editId="715C4CCA">
@@ -528,7 +602,7 @@
                     <pic:cNvPicPr/>
                   </pic:nvPicPr>
                   <pic:blipFill>
-                    <a:blip r:embed="rId7"/>
+                    <a:blip r:embed="rId8"/>
                     <a:stretch>
                       <a:fillRect/>
                     </a:stretch>
@@ -730,7 +804,7 @@
                     <pic:cNvPicPr/>
                   </pic:nvPicPr>
                   <pic:blipFill>
-                    <a:blip r:embed="rId8"/>
+                    <a:blip r:embed="rId9"/>
                     <a:stretch>
                       <a:fillRect/>
                     </a:stretch>
@@ -780,7 +854,7 @@
                     <pic:cNvPicPr/>
                   </pic:nvPicPr>
                   <pic:blipFill>
-                    <a:blip r:embed="rId9"/>
+                    <a:blip r:embed="rId10"/>
                     <a:stretch>
                       <a:fillRect/>
                     </a:stretch>
@@ -1049,7 +1123,7 @@
                     <pic:cNvPicPr/>
                   </pic:nvPicPr>
                   <pic:blipFill>
-                    <a:blip r:embed="rId10"/>
+                    <a:blip r:embed="rId11"/>
                     <a:stretch>
                       <a:fillRect/>
                     </a:stretch>
@@ -1115,7 +1189,7 @@
                     <pic:cNvPicPr/>
                   </pic:nvPicPr>
                   <pic:blipFill>
-                    <a:blip r:embed="rId11"/>
+                    <a:blip r:embed="rId12"/>
                     <a:stretch>
                       <a:fillRect/>
                     </a:stretch>
@@ -1338,7 +1412,7 @@
                     <pic:cNvPicPr/>
                   </pic:nvPicPr>
                   <pic:blipFill>
-                    <a:blip r:embed="rId12"/>
+                    <a:blip r:embed="rId13"/>
                     <a:stretch>
                       <a:fillRect/>
                     </a:stretch>
@@ -1595,7 +1669,7 @@
                     <pic:cNvPicPr/>
                   </pic:nvPicPr>
                   <pic:blipFill>
-                    <a:blip r:embed="rId13"/>
+                    <a:blip r:embed="rId14"/>
                     <a:stretch>
                       <a:fillRect/>
                     </a:stretch>
@@ -1860,7 +1934,7 @@
                     <pic:cNvPicPr/>
                   </pic:nvPicPr>
                   <pic:blipFill>
-                    <a:blip r:embed="rId14"/>
+                    <a:blip r:embed="rId15"/>
                     <a:stretch>
                       <a:fillRect/>
                     </a:stretch>
@@ -2064,7 +2138,7 @@
                     <pic:cNvPicPr/>
                   </pic:nvPicPr>
                   <pic:blipFill>
-                    <a:blip r:embed="rId15"/>
+                    <a:blip r:embed="rId16"/>
                     <a:stretch>
                       <a:fillRect/>
                     </a:stretch>
@@ -2331,7 +2405,7 @@
                     <pic:cNvPicPr/>
                   </pic:nvPicPr>
                   <pic:blipFill>
-                    <a:blip r:embed="rId16"/>
+                    <a:blip r:embed="rId17"/>
                     <a:stretch>
                       <a:fillRect/>
                     </a:stretch>
@@ -2556,7 +2630,7 @@
                     <pic:cNvPicPr/>
                   </pic:nvPicPr>
                   <pic:blipFill>
-                    <a:blip r:embed="rId17"/>
+                    <a:blip r:embed="rId18"/>
                     <a:stretch>
                       <a:fillRect/>
                     </a:stretch>
@@ -2630,15 +2704,7 @@
           <w:sz w:val="24"/>
           <w:szCs w:val="24"/>
         </w:rPr>
-        <w:t>T</w:t>
-      </w:r>
-      <w:r>
-        <w:rPr>
-          <w:rFonts w:ascii="Times New Roman" w:hAnsi="Times New Roman" w:cs="Times New Roman"/>
-          <w:sz w:val="24"/>
-          <w:szCs w:val="24"/>
-        </w:rPr>
-        <w:t>he sensitivity is locally large when batch size is small, decreases to a certain batch size and then starts increasing again.</w:t>
+        <w:t>The sensitivity is locally large when batch size is small, decreases to a certain batch size and then starts increasing again.</w:t>
       </w:r>
     </w:p>
     <w:p>
@@ -3131,7 +3197,6 @@
   <w:style w:type="character" w:default="1" w:styleId="DefaultParagraphFont">
     <w:name w:val="Default Paragraph Font"/>
     <w:uiPriority w:val="1"/>
-    <w:semiHidden/>
     <w:unhideWhenUsed/>
   </w:style>
   <w:style w:type="table" w:default="1" w:styleId="TableNormal">
@@ -3163,6 +3228,29 @@
     <w:rsid w:val="002C2A7A"/>
     <w:rPr>
       <w:color w:val="666666"/>
+    </w:rPr>
+  </w:style>
+  <w:style w:type="character" w:styleId="Hyperlink">
+    <w:name w:val="Hyperlink"/>
+    <w:basedOn w:val="DefaultParagraphFont"/>
+    <w:uiPriority w:val="99"/>
+    <w:unhideWhenUsed/>
+    <w:rsid w:val="00C832ED"/>
+    <w:rPr>
+      <w:color w:val="0563C1" w:themeColor="hyperlink"/>
+      <w:u w:val="single"/>
+    </w:rPr>
+  </w:style>
+  <w:style w:type="character" w:styleId="UnresolvedMention">
+    <w:name w:val="Unresolved Mention"/>
+    <w:basedOn w:val="DefaultParagraphFont"/>
+    <w:uiPriority w:val="99"/>
+    <w:semiHidden/>
+    <w:unhideWhenUsed/>
+    <w:rsid w:val="00C832ED"/>
+    <w:rPr>
+      <w:color w:val="605E5C"/>
+      <w:shd w:val="clear" w:color="auto" w:fill="E1DFDD"/>
     </w:rPr>
   </w:style>
 </w:styles>

</xml_diff>